<commit_message>
10.2 Point Light Shadow
</commit_message>
<xml_diff>
--- a/10 点光源和聚光灯阴影.docx
+++ b/10 点光源和聚光灯阴影.docx
@@ -590,8 +590,8 @@
       <w:r>
         <w:drawing>
           <wp:inline distT="0" distB="0" distL="114300" distR="114300">
-            <wp:extent cx="2738120" cy="1665605"/>
-            <wp:effectExtent l="0" t="0" r="5080" b="10795"/>
+            <wp:extent cx="1861820" cy="1132840"/>
+            <wp:effectExtent l="0" t="0" r="12700" b="10160"/>
             <wp:docPr id="6" name="图片 6"/>
             <wp:cNvGraphicFramePr>
               <a:graphicFrameLocks xmlns:a="http://schemas.openxmlformats.org/drawingml/2006/main" noChangeAspect="1"/>
@@ -614,7 +614,7 @@
                   <pic:spPr>
                     <a:xfrm>
                       <a:off x="0" y="0"/>
-                      <a:ext cx="2738120" cy="1665605"/>
+                      <a:ext cx="1861820" cy="1132840"/>
                     </a:xfrm>
                     <a:prstGeom prst="rect">
                       <a:avLst/>
@@ -692,8 +692,8 @@
       <w:r>
         <w:drawing>
           <wp:inline distT="0" distB="0" distL="114300" distR="114300">
-            <wp:extent cx="2720340" cy="1660525"/>
-            <wp:effectExtent l="0" t="0" r="7620" b="635"/>
+            <wp:extent cx="1861820" cy="1136650"/>
+            <wp:effectExtent l="0" t="0" r="12700" b="6350"/>
             <wp:docPr id="7" name="图片 7"/>
             <wp:cNvGraphicFramePr>
               <a:graphicFrameLocks xmlns:a="http://schemas.openxmlformats.org/drawingml/2006/main" noChangeAspect="1"/>
@@ -716,7 +716,7 @@
                   <pic:spPr>
                     <a:xfrm>
                       <a:off x="0" y="0"/>
-                      <a:ext cx="2720340" cy="1660525"/>
+                      <a:ext cx="1861820" cy="1136650"/>
                     </a:xfrm>
                     <a:prstGeom prst="rect">
                       <a:avLst/>
@@ -732,8 +732,658 @@
           </wp:inline>
         </w:drawing>
       </w:r>
+    </w:p>
+    <w:p>
+      <w:pPr>
+        <w:keepNext w:val="0"/>
+        <w:keepLines w:val="0"/>
+        <w:widowControl/>
+        <w:suppressLineNumbers w:val="0"/>
+        <w:shd w:val="clear" w:fill="FFFFFF"/>
+        <w:spacing w:line="228" w:lineRule="atLeast"/>
+        <w:jc w:val="left"/>
+        <w:rPr>
+          <w:rFonts w:hint="default"/>
+          <w:lang w:val="en-US" w:eastAsia="zh-CN"/>
+        </w:rPr>
+      </w:pPr>
+    </w:p>
+    <w:p>
+      <w:pPr>
+        <w:keepNext w:val="0"/>
+        <w:keepLines w:val="0"/>
+        <w:widowControl/>
+        <w:suppressLineNumbers w:val="0"/>
+        <w:shd w:val="clear" w:fill="FFFFFF"/>
+        <w:spacing w:line="228" w:lineRule="atLeast"/>
+        <w:jc w:val="left"/>
+        <w:rPr>
+          <w:rFonts w:hint="default"/>
+          <w:lang w:val="en-US" w:eastAsia="zh-CN"/>
+        </w:rPr>
+      </w:pPr>
+      <w:r>
+        <w:rPr>
+          <w:rFonts w:hint="eastAsia"/>
+          <w:lang w:val="en-US" w:eastAsia="zh-CN"/>
+        </w:rPr>
+        <w:t>下面实现点光源的阴影。因为点光源的阴影贴图是一个CubeMap，所以需要占用六张贴图的空间。（总共16张贴图的空间）两个点光源的结果：</w:t>
+      </w:r>
+    </w:p>
+    <w:p>
+      <w:pPr>
+        <w:keepNext w:val="0"/>
+        <w:keepLines w:val="0"/>
+        <w:widowControl/>
+        <w:suppressLineNumbers w:val="0"/>
+        <w:shd w:val="clear" w:fill="FFFFFF"/>
+        <w:spacing w:line="228" w:lineRule="atLeast"/>
+        <w:jc w:val="left"/>
+      </w:pPr>
+      <w:r>
+        <w:drawing>
+          <wp:inline distT="0" distB="0" distL="114300" distR="114300">
+            <wp:extent cx="3013710" cy="2199005"/>
+            <wp:effectExtent l="0" t="0" r="3810" b="10795"/>
+            <wp:docPr id="5" name="图片 1"/>
+            <wp:cNvGraphicFramePr>
+              <a:graphicFrameLocks xmlns:a="http://schemas.openxmlformats.org/drawingml/2006/main" noChangeAspect="1"/>
+            </wp:cNvGraphicFramePr>
+            <a:graphic xmlns:a="http://schemas.openxmlformats.org/drawingml/2006/main">
+              <a:graphicData uri="http://schemas.openxmlformats.org/drawingml/2006/picture">
+                <pic:pic xmlns:pic="http://schemas.openxmlformats.org/drawingml/2006/picture">
+                  <pic:nvPicPr>
+                    <pic:cNvPr id="5" name="图片 1"/>
+                    <pic:cNvPicPr>
+                      <a:picLocks noChangeAspect="1"/>
+                    </pic:cNvPicPr>
+                  </pic:nvPicPr>
+                  <pic:blipFill>
+                    <a:blip r:embed="rId10"/>
+                    <a:stretch>
+                      <a:fillRect/>
+                    </a:stretch>
+                  </pic:blipFill>
+                  <pic:spPr>
+                    <a:xfrm>
+                      <a:off x="0" y="0"/>
+                      <a:ext cx="3013710" cy="2199005"/>
+                    </a:xfrm>
+                    <a:prstGeom prst="rect">
+                      <a:avLst/>
+                    </a:prstGeom>
+                    <a:noFill/>
+                    <a:ln>
+                      <a:noFill/>
+                    </a:ln>
+                  </pic:spPr>
+                </pic:pic>
+              </a:graphicData>
+            </a:graphic>
+          </wp:inline>
+        </w:drawing>
+      </w:r>
+    </w:p>
+    <w:p>
+      <w:pPr>
+        <w:keepNext w:val="0"/>
+        <w:keepLines w:val="0"/>
+        <w:widowControl/>
+        <w:suppressLineNumbers w:val="0"/>
+        <w:shd w:val="clear" w:fill="FFFFFF"/>
+        <w:spacing w:line="228" w:lineRule="atLeast"/>
+        <w:jc w:val="left"/>
+        <w:rPr>
+          <w:rFonts w:hint="eastAsia"/>
+          <w:lang w:val="en-US" w:eastAsia="zh-CN"/>
+        </w:rPr>
+      </w:pPr>
+      <w:r>
+        <w:rPr>
+          <w:rFonts w:hint="eastAsia"/>
+          <w:lang w:val="en-US" w:eastAsia="zh-CN"/>
+        </w:rPr>
+        <w:t>此外，因为立方体贴图的视角始终为90度，所以bias计算可以统一起来。</w:t>
+      </w:r>
+    </w:p>
+    <w:p>
+      <w:pPr>
+        <w:keepNext w:val="0"/>
+        <w:keepLines w:val="0"/>
+        <w:widowControl/>
+        <w:suppressLineNumbers w:val="0"/>
+        <w:shd w:val="clear" w:fill="FFFFFF"/>
+        <w:spacing w:line="228" w:lineRule="atLeast"/>
+        <w:jc w:val="left"/>
+        <w:rPr>
+          <w:rFonts w:hint="eastAsia"/>
+          <w:lang w:val="en-US" w:eastAsia="zh-CN"/>
+        </w:rPr>
+      </w:pPr>
+    </w:p>
+    <w:p>
+      <w:pPr>
+        <w:keepNext w:val="0"/>
+        <w:keepLines w:val="0"/>
+        <w:widowControl/>
+        <w:suppressLineNumbers w:val="0"/>
+        <w:shd w:val="clear" w:fill="FFFFFF"/>
+        <w:spacing w:line="228" w:lineRule="atLeast"/>
+        <w:jc w:val="left"/>
+        <w:rPr>
+          <w:rFonts w:hint="eastAsia"/>
+          <w:lang w:val="en-US" w:eastAsia="zh-CN"/>
+        </w:rPr>
+      </w:pPr>
+      <w:r>
+        <w:rPr>
+          <w:rFonts w:hint="eastAsia"/>
+          <w:lang w:val="en-US" w:eastAsia="zh-CN"/>
+        </w:rPr>
+        <w:t>在采样时，通过CubeMapFaceID获取当前采样的贴图。并且需要更具对应的方向修改光平面的方向（后者用于计算bias）。</w:t>
+      </w:r>
+    </w:p>
+    <w:p>
+      <w:pPr>
+        <w:keepNext w:val="0"/>
+        <w:keepLines w:val="0"/>
+        <w:widowControl/>
+        <w:suppressLineNumbers w:val="0"/>
+        <w:shd w:val="clear" w:fill="FFFFFF"/>
+        <w:spacing w:line="228" w:lineRule="atLeast"/>
+        <w:jc w:val="left"/>
+      </w:pPr>
+      <w:r>
+        <w:drawing>
+          <wp:inline distT="0" distB="0" distL="114300" distR="114300">
+            <wp:extent cx="3282950" cy="1559560"/>
+            <wp:effectExtent l="0" t="0" r="8890" b="10160"/>
+            <wp:docPr id="8" name="图片 2"/>
+            <wp:cNvGraphicFramePr>
+              <a:graphicFrameLocks xmlns:a="http://schemas.openxmlformats.org/drawingml/2006/main" noChangeAspect="1"/>
+            </wp:cNvGraphicFramePr>
+            <a:graphic xmlns:a="http://schemas.openxmlformats.org/drawingml/2006/main">
+              <a:graphicData uri="http://schemas.openxmlformats.org/drawingml/2006/picture">
+                <pic:pic xmlns:pic="http://schemas.openxmlformats.org/drawingml/2006/picture">
+                  <pic:nvPicPr>
+                    <pic:cNvPr id="8" name="图片 2"/>
+                    <pic:cNvPicPr>
+                      <a:picLocks noChangeAspect="1"/>
+                    </pic:cNvPicPr>
+                  </pic:nvPicPr>
+                  <pic:blipFill>
+                    <a:blip r:embed="rId11"/>
+                    <a:stretch>
+                      <a:fillRect/>
+                    </a:stretch>
+                  </pic:blipFill>
+                  <pic:spPr>
+                    <a:xfrm>
+                      <a:off x="0" y="0"/>
+                      <a:ext cx="3282950" cy="1559560"/>
+                    </a:xfrm>
+                    <a:prstGeom prst="rect">
+                      <a:avLst/>
+                    </a:prstGeom>
+                    <a:noFill/>
+                    <a:ln>
+                      <a:noFill/>
+                    </a:ln>
+                  </pic:spPr>
+                </pic:pic>
+              </a:graphicData>
+            </a:graphic>
+          </wp:inline>
+        </w:drawing>
+      </w:r>
+    </w:p>
+    <w:p>
+      <w:pPr>
+        <w:keepNext w:val="0"/>
+        <w:keepLines w:val="0"/>
+        <w:widowControl/>
+        <w:suppressLineNumbers w:val="0"/>
+        <w:shd w:val="clear" w:fill="FFFFFF"/>
+        <w:spacing w:line="228" w:lineRule="atLeast"/>
+        <w:jc w:val="left"/>
+      </w:pPr>
+    </w:p>
+    <w:p>
+      <w:pPr>
+        <w:keepNext w:val="0"/>
+        <w:keepLines w:val="0"/>
+        <w:widowControl/>
+        <w:suppressLineNumbers w:val="0"/>
+        <w:shd w:val="clear" w:fill="FFFFFF"/>
+        <w:spacing w:line="228" w:lineRule="atLeast"/>
+        <w:jc w:val="left"/>
+        <w:rPr>
+          <w:rFonts w:hint="default"/>
+          <w:lang w:val="en-US" w:eastAsia="zh-CN"/>
+        </w:rPr>
+      </w:pPr>
+      <w:r>
+        <w:rPr>
+          <w:rFonts w:hint="eastAsia"/>
+          <w:lang w:val="en-US" w:eastAsia="zh-CN"/>
+        </w:rPr>
+        <w:t>但是现在因为bias出现了漏光的现象，我们修改view Mat，修改了阴影贴图的绘制视角。因为Unity原本是绘制的背面，现在我们要绘制正面。</w:t>
+      </w:r>
+    </w:p>
+    <w:p>
+      <w:pPr>
+        <w:keepNext w:val="0"/>
+        <w:keepLines w:val="0"/>
+        <w:widowControl/>
+        <w:suppressLineNumbers w:val="0"/>
+        <w:shd w:val="clear" w:fill="FFFFFF"/>
+        <w:spacing w:line="228" w:lineRule="atLeast"/>
+        <w:jc w:val="left"/>
+      </w:pPr>
+      <w:r>
+        <w:drawing>
+          <wp:inline distT="0" distB="0" distL="114300" distR="114300">
+            <wp:extent cx="3305810" cy="1866900"/>
+            <wp:effectExtent l="0" t="0" r="1270" b="7620"/>
+            <wp:docPr id="9" name="图片 3"/>
+            <wp:cNvGraphicFramePr>
+              <a:graphicFrameLocks xmlns:a="http://schemas.openxmlformats.org/drawingml/2006/main" noChangeAspect="1"/>
+            </wp:cNvGraphicFramePr>
+            <a:graphic xmlns:a="http://schemas.openxmlformats.org/drawingml/2006/main">
+              <a:graphicData uri="http://schemas.openxmlformats.org/drawingml/2006/picture">
+                <pic:pic xmlns:pic="http://schemas.openxmlformats.org/drawingml/2006/picture">
+                  <pic:nvPicPr>
+                    <pic:cNvPr id="9" name="图片 3"/>
+                    <pic:cNvPicPr>
+                      <a:picLocks noChangeAspect="1"/>
+                    </pic:cNvPicPr>
+                  </pic:nvPicPr>
+                  <pic:blipFill>
+                    <a:blip r:embed="rId12"/>
+                    <a:stretch>
+                      <a:fillRect/>
+                    </a:stretch>
+                  </pic:blipFill>
+                  <pic:spPr>
+                    <a:xfrm>
+                      <a:off x="0" y="0"/>
+                      <a:ext cx="3305810" cy="1866900"/>
+                    </a:xfrm>
+                    <a:prstGeom prst="rect">
+                      <a:avLst/>
+                    </a:prstGeom>
+                    <a:noFill/>
+                    <a:ln>
+                      <a:noFill/>
+                    </a:ln>
+                  </pic:spPr>
+                </pic:pic>
+              </a:graphicData>
+            </a:graphic>
+          </wp:inline>
+        </w:drawing>
+      </w:r>
+    </w:p>
+    <w:p>
+      <w:pPr>
+        <w:keepNext w:val="0"/>
+        <w:keepLines w:val="0"/>
+        <w:widowControl/>
+        <w:suppressLineNumbers w:val="0"/>
+        <w:shd w:val="clear" w:fill="FFFFFF"/>
+        <w:spacing w:line="228" w:lineRule="atLeast"/>
+        <w:jc w:val="left"/>
+      </w:pPr>
+    </w:p>
+    <w:p>
+      <w:pPr>
+        <w:keepNext w:val="0"/>
+        <w:keepLines w:val="0"/>
+        <w:widowControl/>
+        <w:suppressLineNumbers w:val="0"/>
+        <w:shd w:val="clear" w:fill="FFFFFF"/>
+        <w:spacing w:line="228" w:lineRule="atLeast"/>
+        <w:jc w:val="left"/>
+        <w:rPr>
+          <w:rFonts w:hint="eastAsia"/>
+          <w:lang w:val="en-US" w:eastAsia="zh-CN"/>
+        </w:rPr>
+      </w:pPr>
+      <w:r>
+        <w:rPr>
+          <w:rFonts w:hint="eastAsia"/>
+          <w:lang w:val="en-US" w:eastAsia="zh-CN"/>
+        </w:rPr>
+        <w:t>接下来，因为我们是直接采样cubeMap的，所以在过渡处会采样到超出边界的部分：</w:t>
+      </w:r>
+    </w:p>
+    <w:p>
+      <w:pPr>
+        <w:keepNext w:val="0"/>
+        <w:keepLines w:val="0"/>
+        <w:widowControl/>
+        <w:suppressLineNumbers w:val="0"/>
+        <w:shd w:val="clear" w:fill="FFFFFF"/>
+        <w:spacing w:line="228" w:lineRule="atLeast"/>
+        <w:jc w:val="left"/>
+      </w:pPr>
+      <w:r>
+        <w:drawing>
+          <wp:inline distT="0" distB="0" distL="114300" distR="114300">
+            <wp:extent cx="2164715" cy="1025525"/>
+            <wp:effectExtent l="0" t="0" r="14605" b="10795"/>
+            <wp:docPr id="10" name="图片 4"/>
+            <wp:cNvGraphicFramePr>
+              <a:graphicFrameLocks xmlns:a="http://schemas.openxmlformats.org/drawingml/2006/main" noChangeAspect="1"/>
+            </wp:cNvGraphicFramePr>
+            <a:graphic xmlns:a="http://schemas.openxmlformats.org/drawingml/2006/main">
+              <a:graphicData uri="http://schemas.openxmlformats.org/drawingml/2006/picture">
+                <pic:pic xmlns:pic="http://schemas.openxmlformats.org/drawingml/2006/picture">
+                  <pic:nvPicPr>
+                    <pic:cNvPr id="10" name="图片 4"/>
+                    <pic:cNvPicPr>
+                      <a:picLocks noChangeAspect="1"/>
+                    </pic:cNvPicPr>
+                  </pic:nvPicPr>
+                  <pic:blipFill>
+                    <a:blip r:embed="rId13"/>
+                    <a:stretch>
+                      <a:fillRect/>
+                    </a:stretch>
+                  </pic:blipFill>
+                  <pic:spPr>
+                    <a:xfrm>
+                      <a:off x="0" y="0"/>
+                      <a:ext cx="2164715" cy="1025525"/>
+                    </a:xfrm>
+                    <a:prstGeom prst="rect">
+                      <a:avLst/>
+                    </a:prstGeom>
+                    <a:noFill/>
+                    <a:ln>
+                      <a:noFill/>
+                    </a:ln>
+                  </pic:spPr>
+                </pic:pic>
+              </a:graphicData>
+            </a:graphic>
+          </wp:inline>
+        </w:drawing>
+      </w:r>
+    </w:p>
+    <w:p>
+      <w:pPr>
+        <w:keepNext w:val="0"/>
+        <w:keepLines w:val="0"/>
+        <w:widowControl/>
+        <w:suppressLineNumbers w:val="0"/>
+        <w:shd w:val="clear" w:fill="FFFFFF"/>
+        <w:spacing w:line="228" w:lineRule="atLeast"/>
+        <w:jc w:val="left"/>
+        <w:rPr>
+          <w:rFonts w:hint="eastAsia"/>
+          <w:lang w:val="en-US" w:eastAsia="zh-CN"/>
+        </w:rPr>
+      </w:pPr>
+      <w:r>
+        <w:rPr>
+          <w:rFonts w:hint="eastAsia"/>
+          <w:lang w:val="en-US" w:eastAsia="zh-CN"/>
+        </w:rPr>
+        <w:t>因此，增加绘制每张贴图的fov即可，对应接口传入fovbias。</w:t>
+      </w:r>
+    </w:p>
+    <w:p>
+      <w:pPr>
+        <w:keepNext w:val="0"/>
+        <w:keepLines w:val="0"/>
+        <w:widowControl/>
+        <w:suppressLineNumbers w:val="0"/>
+        <w:shd w:val="clear" w:fill="FFFFFF"/>
+        <w:spacing w:line="228" w:lineRule="atLeast"/>
+        <w:jc w:val="left"/>
+        <w:rPr>
+          <w:rFonts w:hint="eastAsia"/>
+          <w:lang w:val="en-US" w:eastAsia="zh-CN"/>
+        </w:rPr>
+      </w:pPr>
+      <w:r>
+        <w:rPr>
+          <w:rFonts w:hint="eastAsia"/>
+          <w:lang w:val="en-US" w:eastAsia="zh-CN"/>
+        </w:rPr>
+        <w:t>尽管增加fov还会进一步修改像素大小，导致我们需要进一步调整，但是这里误差已经足够小了：</w:t>
+      </w:r>
+    </w:p>
+    <w:p>
+      <w:pPr>
+        <w:keepNext w:val="0"/>
+        <w:keepLines w:val="0"/>
+        <w:widowControl/>
+        <w:suppressLineNumbers w:val="0"/>
+        <w:shd w:val="clear" w:fill="FFFFFF"/>
+        <w:spacing w:line="228" w:lineRule="atLeast"/>
+        <w:jc w:val="left"/>
+      </w:pPr>
+      <w:r>
+        <w:drawing>
+          <wp:inline distT="0" distB="0" distL="114300" distR="114300">
+            <wp:extent cx="2207895" cy="1414145"/>
+            <wp:effectExtent l="0" t="0" r="1905" b="3175"/>
+            <wp:docPr id="11" name="图片 5"/>
+            <wp:cNvGraphicFramePr>
+              <a:graphicFrameLocks xmlns:a="http://schemas.openxmlformats.org/drawingml/2006/main" noChangeAspect="1"/>
+            </wp:cNvGraphicFramePr>
+            <a:graphic xmlns:a="http://schemas.openxmlformats.org/drawingml/2006/main">
+              <a:graphicData uri="http://schemas.openxmlformats.org/drawingml/2006/picture">
+                <pic:pic xmlns:pic="http://schemas.openxmlformats.org/drawingml/2006/picture">
+                  <pic:nvPicPr>
+                    <pic:cNvPr id="11" name="图片 5"/>
+                    <pic:cNvPicPr>
+                      <a:picLocks noChangeAspect="1"/>
+                    </pic:cNvPicPr>
+                  </pic:nvPicPr>
+                  <pic:blipFill>
+                    <a:blip r:embed="rId14"/>
+                    <a:stretch>
+                      <a:fillRect/>
+                    </a:stretch>
+                  </pic:blipFill>
+                  <pic:spPr>
+                    <a:xfrm>
+                      <a:off x="0" y="0"/>
+                      <a:ext cx="2207895" cy="1414145"/>
+                    </a:xfrm>
+                    <a:prstGeom prst="rect">
+                      <a:avLst/>
+                    </a:prstGeom>
+                    <a:noFill/>
+                    <a:ln>
+                      <a:noFill/>
+                    </a:ln>
+                  </pic:spPr>
+                </pic:pic>
+              </a:graphicData>
+            </a:graphic>
+          </wp:inline>
+        </w:drawing>
+      </w:r>
+    </w:p>
+    <w:p>
+      <w:pPr>
+        <w:keepNext w:val="0"/>
+        <w:keepLines w:val="0"/>
+        <w:widowControl/>
+        <w:suppressLineNumbers w:val="0"/>
+        <w:shd w:val="clear" w:fill="FFFFFF"/>
+        <w:spacing w:line="228" w:lineRule="atLeast"/>
+        <w:jc w:val="left"/>
+        <w:rPr>
+          <w:rFonts w:hint="eastAsia"/>
+          <w:lang w:val="en-US" w:eastAsia="zh-CN"/>
+        </w:rPr>
+      </w:pPr>
+      <w:r>
+        <w:rPr>
+          <w:rFonts w:hint="eastAsia"/>
+          <w:lang w:val="en-US" w:eastAsia="zh-CN"/>
+        </w:rPr>
+        <w:t>最终结果（全使用实时阴影）：</w:t>
+      </w:r>
+    </w:p>
+    <w:p>
+      <w:pPr>
+        <w:keepNext w:val="0"/>
+        <w:keepLines w:val="0"/>
+        <w:widowControl/>
+        <w:suppressLineNumbers w:val="0"/>
+        <w:shd w:val="clear" w:fill="FFFFFF"/>
+        <w:spacing w:line="228" w:lineRule="atLeast"/>
+        <w:jc w:val="left"/>
+      </w:pPr>
+      <w:r>
+        <w:drawing>
+          <wp:inline distT="0" distB="0" distL="114300" distR="114300">
+            <wp:extent cx="5273675" cy="2409825"/>
+            <wp:effectExtent l="0" t="0" r="14605" b="13335"/>
+            <wp:docPr id="12" name="图片 6"/>
+            <wp:cNvGraphicFramePr>
+              <a:graphicFrameLocks xmlns:a="http://schemas.openxmlformats.org/drawingml/2006/main" noChangeAspect="1"/>
+            </wp:cNvGraphicFramePr>
+            <a:graphic xmlns:a="http://schemas.openxmlformats.org/drawingml/2006/main">
+              <a:graphicData uri="http://schemas.openxmlformats.org/drawingml/2006/picture">
+                <pic:pic xmlns:pic="http://schemas.openxmlformats.org/drawingml/2006/picture">
+                  <pic:nvPicPr>
+                    <pic:cNvPr id="12" name="图片 6"/>
+                    <pic:cNvPicPr>
+                      <a:picLocks noChangeAspect="1"/>
+                    </pic:cNvPicPr>
+                  </pic:nvPicPr>
+                  <pic:blipFill>
+                    <a:blip r:embed="rId15"/>
+                    <a:stretch>
+                      <a:fillRect/>
+                    </a:stretch>
+                  </pic:blipFill>
+                  <pic:spPr>
+                    <a:xfrm>
+                      <a:off x="0" y="0"/>
+                      <a:ext cx="5273675" cy="2409825"/>
+                    </a:xfrm>
+                    <a:prstGeom prst="rect">
+                      <a:avLst/>
+                    </a:prstGeom>
+                    <a:noFill/>
+                    <a:ln>
+                      <a:noFill/>
+                    </a:ln>
+                  </pic:spPr>
+                </pic:pic>
+              </a:graphicData>
+            </a:graphic>
+          </wp:inline>
+        </w:drawing>
+      </w:r>
+    </w:p>
+    <w:p>
+      <w:pPr>
+        <w:keepNext w:val="0"/>
+        <w:keepLines w:val="0"/>
+        <w:widowControl/>
+        <w:suppressLineNumbers w:val="0"/>
+        <w:shd w:val="clear" w:fill="FFFFFF"/>
+        <w:spacing w:line="228" w:lineRule="atLeast"/>
+        <w:jc w:val="left"/>
+      </w:pPr>
+    </w:p>
+    <w:p>
+      <w:pPr>
+        <w:keepNext w:val="0"/>
+        <w:keepLines w:val="0"/>
+        <w:widowControl/>
+        <w:suppressLineNumbers w:val="0"/>
+        <w:shd w:val="clear" w:fill="FFFFFF"/>
+        <w:spacing w:line="228" w:lineRule="atLeast"/>
+        <w:jc w:val="left"/>
+        <w:rPr>
+          <w:rFonts w:hint="eastAsia"/>
+          <w:lang w:eastAsia="zh-CN"/>
+        </w:rPr>
+      </w:pPr>
+      <w:r>
+        <w:rPr>
+          <w:rFonts w:hint="eastAsia"/>
+          <w:lang w:val="en-US" w:eastAsia="zh-CN"/>
+        </w:rPr>
+        <w:t>如果是Mixed模式，那么超出MaxShadowDiatance的使用的是shadowMask，而且会限制最大个数为4</w:t>
+      </w:r>
       <w:bookmarkStart w:id="0" w:name="_GoBack"/>
       <w:bookmarkEnd w:id="0"/>
+      <w:r>
+        <w:rPr>
+          <w:rFonts w:hint="eastAsia"/>
+          <w:lang w:val="en-US" w:eastAsia="zh-CN"/>
+        </w:rPr>
+        <w:t>：</w:t>
+      </w:r>
+    </w:p>
+    <w:p>
+      <w:pPr>
+        <w:keepNext w:val="0"/>
+        <w:keepLines w:val="0"/>
+        <w:widowControl/>
+        <w:suppressLineNumbers w:val="0"/>
+        <w:shd w:val="clear" w:fill="FFFFFF"/>
+        <w:spacing w:line="228" w:lineRule="atLeast"/>
+        <w:jc w:val="left"/>
+        <w:rPr>
+          <w:rFonts w:hint="eastAsia"/>
+          <w:lang w:val="en-US" w:eastAsia="zh-CN"/>
+        </w:rPr>
+      </w:pPr>
+      <w:r>
+        <w:drawing>
+          <wp:inline distT="0" distB="0" distL="114300" distR="114300">
+            <wp:extent cx="5269230" cy="2309495"/>
+            <wp:effectExtent l="0" t="0" r="3810" b="6985"/>
+            <wp:docPr id="13" name="图片 7"/>
+            <wp:cNvGraphicFramePr>
+              <a:graphicFrameLocks xmlns:a="http://schemas.openxmlformats.org/drawingml/2006/main" noChangeAspect="1"/>
+            </wp:cNvGraphicFramePr>
+            <a:graphic xmlns:a="http://schemas.openxmlformats.org/drawingml/2006/main">
+              <a:graphicData uri="http://schemas.openxmlformats.org/drawingml/2006/picture">
+                <pic:pic xmlns:pic="http://schemas.openxmlformats.org/drawingml/2006/picture">
+                  <pic:nvPicPr>
+                    <pic:cNvPr id="13" name="图片 7"/>
+                    <pic:cNvPicPr>
+                      <a:picLocks noChangeAspect="1"/>
+                    </pic:cNvPicPr>
+                  </pic:nvPicPr>
+                  <pic:blipFill>
+                    <a:blip r:embed="rId16"/>
+                    <a:stretch>
+                      <a:fillRect/>
+                    </a:stretch>
+                  </pic:blipFill>
+                  <pic:spPr>
+                    <a:xfrm>
+                      <a:off x="0" y="0"/>
+                      <a:ext cx="5269230" cy="2309495"/>
+                    </a:xfrm>
+                    <a:prstGeom prst="rect">
+                      <a:avLst/>
+                    </a:prstGeom>
+                    <a:noFill/>
+                    <a:ln>
+                      <a:noFill/>
+                    </a:ln>
+                  </pic:spPr>
+                </pic:pic>
+              </a:graphicData>
+            </a:graphic>
+          </wp:inline>
+        </w:drawing>
+      </w:r>
     </w:p>
     <w:p>
       <w:pPr>

</xml_diff>